<commit_message>
New templated entries/Move to READY
</commit_message>
<xml_diff>
--- a/++Templated Entries/++HayHay/JOAQUIN ORELLANA Templated HE.docx
+++ b/++Templated Entries/++HayHay/JOAQUIN ORELLANA Templated HE.docx
@@ -157,9 +157,11 @@
                 <w:tcW w:w="2642" w:type="dxa"/>
               </w:tcPr>
               <w:p>
+                <w:proofErr w:type="spellStart"/>
                 <w:r>
                   <w:t>Novoa</w:t>
                 </w:r>
+                <w:proofErr w:type="spellEnd"/>
               </w:p>
             </w:tc>
           </w:sdtContent>
@@ -342,7 +344,21 @@
                   <w:rPr>
                     <w:b/>
                   </w:rPr>
-                  <w:t>Orellana, Joaquín (1937–</w:t>
+                  <w:t xml:space="preserve">Orellana, </w:t>
+                </w:r>
+                <w:proofErr w:type="spellStart"/>
+                <w:r>
+                  <w:rPr>
+                    <w:b/>
+                  </w:rPr>
+                  <w:t>Joaquín</w:t>
+                </w:r>
+                <w:proofErr w:type="spellEnd"/>
+                <w:r>
+                  <w:rPr>
+                    <w:b/>
+                  </w:rPr>
+                  <w:t xml:space="preserve"> (1937–</w:t>
                 </w:r>
                 <w:r>
                   <w:rPr>
@@ -469,51 +485,86 @@
                 </w:tcMar>
               </w:tcPr>
               <w:p>
-                <w:r>
-                  <w:t>Joaquín Orellana</w:t>
+                <w:proofErr w:type="spellStart"/>
+                <w:r>
+                  <w:t>Joaquín</w:t>
+                </w:r>
+                <w:proofErr w:type="spellEnd"/>
+                <w:r>
+                  <w:t xml:space="preserve"> Orellana</w:t>
                 </w:r>
                 <w:r>
                   <w:t xml:space="preserve"> was the creator of a new </w:t>
                 </w:r>
+                <w:proofErr w:type="spellStart"/>
                 <w:r>
                   <w:rPr>
                     <w:i/>
                   </w:rPr>
                   <w:t>lutheria</w:t>
                 </w:r>
+                <w:proofErr w:type="spellEnd"/>
                 <w:r>
                   <w:t xml:space="preserve"> called </w:t>
                 </w:r>
+                <w:proofErr w:type="spellStart"/>
                 <w:r>
                   <w:rPr>
                     <w:i/>
                   </w:rPr>
                   <w:t>útiles</w:t>
                 </w:r>
-                <w:r>
-                  <w:t xml:space="preserve"> </w:t>
-                </w:r>
+                <w:proofErr w:type="spellEnd"/>
+                <w:r>
+                  <w:t xml:space="preserve"> </w:t>
+                </w:r>
+                <w:proofErr w:type="spellStart"/>
                 <w:r>
                   <w:rPr>
                     <w:i/>
                   </w:rPr>
                   <w:t>sonoros</w:t>
                 </w:r>
-                <w:r>
-                  <w:t xml:space="preserve"> [sound tools], used in combination with other traditional instruments in his </w:t>
+                <w:proofErr w:type="spellEnd"/>
+                <w:r>
+                  <w:t xml:space="preserve"> [sound tools], </w:t>
+                </w:r>
+                <w:r>
+                  <w:t xml:space="preserve">which were </w:t>
+                </w:r>
+                <w:r>
+                  <w:t xml:space="preserve">used in combination with other traditional instruments in his </w:t>
+                </w:r>
+                <w:r>
+                  <w:t xml:space="preserve">pieces </w:t>
                 </w:r>
                 <w:r>
                   <w:t>‘</w:t>
                 </w:r>
                 <w:r>
-                  <w:t>Cantata dialéctica</w:t>
-                </w:r>
+                  <w:t xml:space="preserve">Cantata </w:t>
+                </w:r>
+                <w:proofErr w:type="spellStart"/>
+                <w:r>
+                  <w:t>dialéctica</w:t>
+                </w:r>
+                <w:proofErr w:type="spellEnd"/>
                 <w:r>
                   <w:t>’ (1974), ‘</w:t>
                 </w:r>
-                <w:r>
-                  <w:t>Primitiva grande</w:t>
-                </w:r>
+                <w:proofErr w:type="spellStart"/>
+                <w:r>
+                  <w:t>Primitiva</w:t>
+                </w:r>
+                <w:proofErr w:type="spellEnd"/>
+                <w:r>
+                  <w:t xml:space="preserve"> </w:t>
+                </w:r>
+                <w:proofErr w:type="spellStart"/>
+                <w:r>
+                  <w:t>grande</w:t>
+                </w:r>
+                <w:proofErr w:type="spellEnd"/>
                 <w:r>
                   <w:t>’</w:t>
                 </w:r>
@@ -535,9 +586,19 @@
                 <w:r>
                   <w:t>‘</w:t>
                 </w:r>
-                <w:r>
-                  <w:t>Híbrido a presión</w:t>
-                </w:r>
+                <w:proofErr w:type="spellStart"/>
+                <w:r>
+                  <w:t>Híbrido</w:t>
+                </w:r>
+                <w:proofErr w:type="spellEnd"/>
+                <w:r>
+                  <w:t xml:space="preserve"> a </w:t>
+                </w:r>
+                <w:proofErr w:type="spellStart"/>
+                <w:r>
+                  <w:t>presión</w:t>
+                </w:r>
+                <w:proofErr w:type="spellEnd"/>
                 <w:r>
                   <w:t>’</w:t>
                 </w:r>
@@ -548,34 +609,68 @@
                   <w:t>(1982)</w:t>
                 </w:r>
                 <w:r>
-                  <w:t xml:space="preserve">, among others. </w:t>
+                  <w:t>, among others</w:t>
+                </w:r>
+                <w:r>
+                  <w:t xml:space="preserve">. </w:t>
                 </w:r>
                 <w:r>
                   <w:t xml:space="preserve">He has sought to expand the traditional </w:t>
                 </w:r>
+                <w:proofErr w:type="spellStart"/>
                 <w:r>
                   <w:t>timbric</w:t>
                 </w:r>
-                <w:r>
-                  <w:t xml:space="preserve"> universe and at the same time to connect it to the social, political</w:t>
+                <w:proofErr w:type="spellEnd"/>
+                <w:r>
+                  <w:t xml:space="preserve"> universe </w:t>
+                </w:r>
+                <w:r>
+                  <w:t>and,</w:t>
+                </w:r>
+                <w:r>
+                  <w:t xml:space="preserve"> at the same time</w:t>
                 </w:r>
                 <w:r>
                   <w:t>,</w:t>
                 </w:r>
                 <w:r>
+                  <w:t xml:space="preserve"> to connect it to the social, political</w:t>
+                </w:r>
+                <w:r>
+                  <w:t>,</w:t>
+                </w:r>
+                <w:r>
                   <w:t xml:space="preserve"> and material realities of his country</w:t>
                 </w:r>
                 <w:r>
                   <w:t>,</w:t>
                 </w:r>
                 <w:r>
-                  <w:t xml:space="preserve"> taking up the marimba as a symbol of the Guatemalan sonorous landscape.</w:t>
+                  <w:t xml:space="preserve"> </w:t>
+                </w:r>
+                <w:commentRangeStart w:id="0"/>
+                <w:r>
+                  <w:t>taking up the marimba as a symbol of the Guatemalan sonorous landscape.</w:t>
+                </w:r>
+                <w:commentRangeEnd w:id="0"/>
+                <w:r>
+                  <w:rPr>
+                    <w:rStyle w:val="CommentReference"/>
+                  </w:rPr>
+                  <w:commentReference w:id="0"/>
                 </w:r>
               </w:p>
               <w:p/>
               <w:p>
                 <w:r>
-                  <w:t>His work, which comprises traditional compositions for orchestra as well as electroac</w:t>
+                  <w:t>Orellana</w:t>
+                </w:r>
+                <w:r>
+                  <w:t xml:space="preserve">’s </w:t>
+                </w:r>
+                <w:r>
+                  <w:t>work, which comprises traditional compositions for orchestra as well as electroac</w:t>
                 </w:r>
                 <w:r>
                   <w:t>o</w:t>
@@ -593,27 +688,53 @@
                   <w:t>nciples on which his ‘ideological music’</w:t>
                 </w:r>
                 <w:r>
-                  <w:t xml:space="preserve">  is based, </w:t>
-                </w:r>
-                <w:commentRangeStart w:id="0"/>
-                <w:r>
-                  <w:t xml:space="preserve">according to Graciela Paraskevaídis, </w:t>
+                  <w:t xml:space="preserve"> </w:t>
+                </w:r>
+                <w:r>
+                  <w:t xml:space="preserve">is based, </w:t>
+                </w:r>
+                <w:commentRangeStart w:id="1"/>
+                <w:r>
+                  <w:t xml:space="preserve">according to Graciela </w:t>
+                </w:r>
+                <w:proofErr w:type="spellStart"/>
+                <w:r>
+                  <w:t>Paraskevaídis</w:t>
+                </w:r>
+                <w:proofErr w:type="spellEnd"/>
+                <w:r>
+                  <w:t xml:space="preserve">, </w:t>
                 </w:r>
                 <w:r>
                   <w:t xml:space="preserve">is </w:t>
                 </w:r>
                 <w:r>
-                  <w:t>the use of recordings taken directly from crude Guatemalan sonorous reality, without manipulation, to which he then applies minimum composing procedures connected to concre</w:t>
+                  <w:t xml:space="preserve">the use of recordings taken </w:t>
+                </w:r>
+                <w:r>
+                  <w:t>directly</w:t>
+                </w:r>
+                <w:r>
+                  <w:t xml:space="preserve"> </w:t>
+                </w:r>
+                <w:r>
+                  <w:t>from crude Guatemalan sonorous reality,</w:t>
+                </w:r>
+                <w:r>
+                  <w:t xml:space="preserve"> without manipulation,</w:t>
+                </w:r>
+                <w:r>
+                  <w:t xml:space="preserve"> to which he then applies minimum composing procedures connected to concre</w:t>
                 </w:r>
                 <w:r>
                   <w:t xml:space="preserve">te music. </w:t>
                 </w:r>
-                <w:commentRangeEnd w:id="0"/>
+                <w:commentRangeEnd w:id="1"/>
                 <w:r>
                   <w:rPr>
                     <w:rStyle w:val="CommentReference"/>
                   </w:rPr>
-                  <w:commentReference w:id="0"/>
+                  <w:commentReference w:id="1"/>
                 </w:r>
                 <w:r>
                   <w:t xml:space="preserve">In this, </w:t>
@@ -621,16 +742,18 @@
                 <w:r>
                   <w:t>‘</w:t>
                 </w:r>
+                <w:proofErr w:type="spellStart"/>
                 <w:r>
                   <w:t>Humanofonía</w:t>
                 </w:r>
+                <w:proofErr w:type="spellEnd"/>
+                <w:r>
+                  <w:t xml:space="preserve"> I</w:t>
+                </w:r>
                 <w:r>
                   <w:t>’</w:t>
                 </w:r>
                 <w:r>
-                  <w:t xml:space="preserve"> I</w:t>
-                </w:r>
-                <w:r>
                   <w:rPr>
                     <w:b/>
                   </w:rPr>
@@ -642,8 +765,13 @@
                 <w:r>
                   <w:t>‘</w:t>
                 </w:r>
-                <w:r>
-                  <w:t>Humanofonía II</w:t>
+                <w:proofErr w:type="spellStart"/>
+                <w:r>
+                  <w:t>Humanofonía</w:t>
+                </w:r>
+                <w:proofErr w:type="spellEnd"/>
+                <w:r>
+                  <w:t xml:space="preserve"> II</w:t>
                 </w:r>
                 <w:r>
                   <w:rPr>
@@ -658,13 +786,37 @@
               <w:p/>
               <w:p>
                 <w:r>
-                  <w:t xml:space="preserve">Orellana was born in Guatemala and pursued musical studies at the National Conservatory with Augusto Ardenois, José Castañeda, </w:t>
+                  <w:t xml:space="preserve">Orellana was born in Guatemala and pursued musical studies at the National Conservatory with Augusto </w:t>
+                </w:r>
+                <w:proofErr w:type="spellStart"/>
+                <w:r>
+                  <w:t>Ardenois</w:t>
+                </w:r>
+                <w:proofErr w:type="spellEnd"/>
+                <w:r>
+                  <w:t xml:space="preserve">, José </w:t>
+                </w:r>
+                <w:proofErr w:type="spellStart"/>
+                <w:r>
+                  <w:t>Castañeda</w:t>
+                </w:r>
+                <w:proofErr w:type="spellEnd"/>
+                <w:r>
+                  <w:t xml:space="preserve">, </w:t>
                 </w:r>
                 <w:r>
                   <w:t xml:space="preserve">and </w:t>
                 </w:r>
                 <w:r>
-                  <w:t xml:space="preserve">Franz Ippisch in composition and </w:t>
+                  <w:t xml:space="preserve">Franz </w:t>
+                </w:r>
+                <w:proofErr w:type="spellStart"/>
+                <w:r>
+                  <w:t>Ippisch</w:t>
+                </w:r>
+                <w:proofErr w:type="spellEnd"/>
+                <w:r>
+                  <w:t xml:space="preserve"> in composition and </w:t>
                 </w:r>
                 <w:r>
                   <w:t xml:space="preserve">with Carlos Ciudad Real </w:t>
@@ -673,10 +825,21 @@
                   <w:t xml:space="preserve">in violin. In an initial stage </w:t>
                 </w:r>
                 <w:r>
-                  <w:t>which — according to Dieter Lehnhoff —</w:t>
-                </w:r>
-                <w:r>
-                  <w:t xml:space="preserve"> stretches from 1957 to 1967, he composed fifteen work</w:t>
+                  <w:t xml:space="preserve">which — according to Dieter </w:t>
+                </w:r>
+                <w:proofErr w:type="spellStart"/>
+                <w:r>
+                  <w:t>Lehnhoff</w:t>
+                </w:r>
+                <w:proofErr w:type="spellEnd"/>
+                <w:r>
+                  <w:t xml:space="preserve"> —</w:t>
+                </w:r>
+                <w:r>
+                  <w:t xml:space="preserve"> stretches from 1957 to 1967, Orellana</w:t>
+                </w:r>
+                <w:r>
+                  <w:t xml:space="preserve"> composed fifteen work</w:t>
                 </w:r>
                 <w:r>
                   <w:t>s, two of which received prizes:</w:t>
@@ -688,8 +851,21 @@
                   <w:t>‘</w:t>
                 </w:r>
                 <w:r>
-                  <w:t>El Jardín Encantado</w:t>
-                </w:r>
+                  <w:t xml:space="preserve">El </w:t>
+                </w:r>
+                <w:proofErr w:type="spellStart"/>
+                <w:r>
+                  <w:t>Jardín</w:t>
+                </w:r>
+                <w:proofErr w:type="spellEnd"/>
+                <w:r>
+                  <w:t xml:space="preserve"> </w:t>
+                </w:r>
+                <w:proofErr w:type="spellStart"/>
+                <w:r>
+                  <w:t>Encantado</w:t>
+                </w:r>
+                <w:proofErr w:type="spellEnd"/>
                 <w:r>
                   <w:t>’</w:t>
                 </w:r>
@@ -715,8 +891,21 @@
                   <w:t>‘</w:t>
                 </w:r>
                 <w:r>
-                  <w:t>Un extraño personaje</w:t>
-                </w:r>
+                  <w:t xml:space="preserve">Un </w:t>
+                </w:r>
+                <w:proofErr w:type="spellStart"/>
+                <w:r>
+                  <w:t>extraño</w:t>
+                </w:r>
+                <w:proofErr w:type="spellEnd"/>
+                <w:r>
+                  <w:t xml:space="preserve"> </w:t>
+                </w:r>
+                <w:proofErr w:type="spellStart"/>
+                <w:r>
+                  <w:t>personaje</w:t>
+                </w:r>
+                <w:proofErr w:type="spellEnd"/>
                 <w:r>
                   <w:t>’</w:t>
                 </w:r>
@@ -751,16 +940,52 @@
                 </w:r>
               </w:p>
               <w:p>
+                <w:proofErr w:type="spellStart"/>
                 <w:r>
                   <w:rPr>
                     <w:lang w:val="es-ES"/>
                   </w:rPr>
-                  <w:t xml:space="preserve">With his piece </w:t>
-                </w:r>
+                  <w:t>With</w:t>
+                </w:r>
+                <w:proofErr w:type="spellEnd"/>
                 <w:r>
                   <w:rPr>
                     <w:lang w:val="es-ES"/>
                   </w:rPr>
+                  <w:t xml:space="preserve"> </w:t>
+                </w:r>
+                <w:proofErr w:type="spellStart"/>
+                <w:r>
+                  <w:rPr>
+                    <w:lang w:val="es-ES"/>
+                  </w:rPr>
+                  <w:t>his</w:t>
+                </w:r>
+                <w:proofErr w:type="spellEnd"/>
+                <w:r>
+                  <w:rPr>
+                    <w:lang w:val="es-ES"/>
+                  </w:rPr>
+                  <w:t xml:space="preserve"> </w:t>
+                </w:r>
+                <w:proofErr w:type="spellStart"/>
+                <w:r>
+                  <w:rPr>
+                    <w:lang w:val="es-ES"/>
+                  </w:rPr>
+                  <w:t>piece</w:t>
+                </w:r>
+                <w:proofErr w:type="spellEnd"/>
+                <w:r>
+                  <w:rPr>
+                    <w:lang w:val="es-ES"/>
+                  </w:rPr>
+                  <w:t xml:space="preserve"> </w:t>
+                </w:r>
+                <w:r>
+                  <w:rPr>
+                    <w:lang w:val="es-ES"/>
+                  </w:rPr>
                   <w:t>‘</w:t>
                 </w:r>
                 <w:r>
@@ -769,28 +994,97 @@
                   </w:rPr>
                   <w:t xml:space="preserve">Contrastes. </w:t>
                 </w:r>
-                <w:r>
-                  <w:t>Tema y Variaciones para orquesta y cinta magnética</w:t>
-                </w:r>
+                <w:proofErr w:type="spellStart"/>
+                <w:r>
+                  <w:t>Tema</w:t>
+                </w:r>
+                <w:proofErr w:type="spellEnd"/>
+                <w:r>
+                  <w:t xml:space="preserve"> y </w:t>
+                </w:r>
+                <w:proofErr w:type="spellStart"/>
+                <w:r>
+                  <w:t>Variaciones</w:t>
+                </w:r>
+                <w:proofErr w:type="spellEnd"/>
+                <w:r>
+                  <w:t xml:space="preserve"> </w:t>
+                </w:r>
+                <w:proofErr w:type="spellStart"/>
+                <w:r>
+                  <w:t>para</w:t>
+                </w:r>
+                <w:proofErr w:type="spellEnd"/>
+                <w:r>
+                  <w:t xml:space="preserve"> </w:t>
+                </w:r>
+                <w:proofErr w:type="spellStart"/>
+                <w:r>
+                  <w:t>orquesta</w:t>
+                </w:r>
+                <w:proofErr w:type="spellEnd"/>
+                <w:r>
+                  <w:t xml:space="preserve"> y </w:t>
+                </w:r>
+                <w:proofErr w:type="spellStart"/>
+                <w:r>
+                  <w:t>cinta</w:t>
+                </w:r>
+                <w:proofErr w:type="spellEnd"/>
+                <w:r>
+                  <w:t xml:space="preserve"> </w:t>
+                </w:r>
+                <w:proofErr w:type="spellStart"/>
+                <w:r>
+                  <w:t>magnética</w:t>
+                </w:r>
+                <w:proofErr w:type="spellEnd"/>
                 <w:r>
                   <w:t>,’</w:t>
                 </w:r>
                 <w:r>
-                  <w:t xml:space="preserve"> he obtained a grant to study in Buenos Aires between 1967 and 1969 at the Centro Latinoamericano de Altos Estudios Musicales </w:t>
-                </w:r>
-                <w:commentRangeStart w:id="1"/>
-                <w:r>
-                  <w:t>dependant on the Instituto Di Tella</w:t>
-                </w:r>
-                <w:commentRangeEnd w:id="1"/>
-                <w:r>
-                  <w:rPr>
-                    <w:rStyle w:val="CommentReference"/>
-                  </w:rPr>
-                  <w:commentReference w:id="1"/>
-                </w:r>
-                <w:r>
-                  <w:t>, a stint which would prove definitive in defining his musical aestheti</w:t>
+                  <w:t xml:space="preserve"> he obtained a grant to study in Buenos Aires between 1967 and 1969 at the Centro </w:t>
+                </w:r>
+                <w:proofErr w:type="spellStart"/>
+                <w:r>
+                  <w:t>Latinoamericano</w:t>
+                </w:r>
+                <w:proofErr w:type="spellEnd"/>
+                <w:r>
+                  <w:t xml:space="preserve"> de Altos </w:t>
+                </w:r>
+                <w:proofErr w:type="spellStart"/>
+                <w:r>
+                  <w:t>Estudios</w:t>
+                </w:r>
+                <w:proofErr w:type="spellEnd"/>
+                <w:r>
+                  <w:t xml:space="preserve"> Musicales</w:t>
+                </w:r>
+                <w:r>
+                  <w:t>,</w:t>
+                </w:r>
+                <w:r>
+                  <w:t xml:space="preserve"> dependant on the </w:t>
+                </w:r>
+                <w:proofErr w:type="spellStart"/>
+                <w:r>
+                  <w:t>Instituto</w:t>
+                </w:r>
+                <w:proofErr w:type="spellEnd"/>
+                <w:r>
+                  <w:t xml:space="preserve"> Di </w:t>
+                </w:r>
+                <w:proofErr w:type="spellStart"/>
+                <w:r>
+                  <w:t>Tella</w:t>
+                </w:r>
+                <w:proofErr w:type="spellEnd"/>
+                <w:r>
+                  <w:t>,</w:t>
+                </w:r>
+                <w:r>
+                  <w:t xml:space="preserve"> a stint which would prove definitive in defining his musical aestheti</w:t>
                 </w:r>
                 <w:r>
                   <w:t xml:space="preserve">cs and thoughts in the future. </w:t>
@@ -799,7 +1093,15 @@
                   <w:t>There he came into contact with the avant-garde languages and aesthetics, especially with the electronic music under the</w:t>
                 </w:r>
                 <w:r>
-                  <w:t xml:space="preserve"> guidance of Francisco Kröpfl. </w:t>
+                  <w:t xml:space="preserve"> guidance of Francisco </w:t>
+                </w:r>
+                <w:proofErr w:type="spellStart"/>
+                <w:r>
+                  <w:t>Kröpfl</w:t>
+                </w:r>
+                <w:proofErr w:type="spellEnd"/>
+                <w:r>
+                  <w:t xml:space="preserve">. </w:t>
                 </w:r>
                 <w:r>
                   <w:t>In this period</w:t>
@@ -819,26 +1121,47 @@
                 <w:r>
                   <w:t>‘</w:t>
                 </w:r>
+                <w:proofErr w:type="spellStart"/>
                 <w:r>
                   <w:t>Metéora</w:t>
                 </w:r>
+                <w:proofErr w:type="spellEnd"/>
                 <w:r>
                   <w:t>’</w:t>
                 </w:r>
                 <w:r>
-                  <w:t xml:space="preserve"> (1968) and the </w:t>
+                  <w:t xml:space="preserve"> (1968)</w:t>
+                </w:r>
+                <w:r>
+                  <w:t>,</w:t>
+                </w:r>
+                <w:r>
+                  <w:t xml:space="preserve"> and the </w:t>
                 </w:r>
                 <w:r>
                   <w:t>‘</w:t>
                 </w:r>
-                <w:r>
-                  <w:t>Quartette N</w:t>
+                <w:proofErr w:type="spellStart"/>
+                <w:r>
+                  <w:t>Quartette</w:t>
+                </w:r>
+                <w:proofErr w:type="spellEnd"/>
+                <w:r>
+                  <w:t xml:space="preserve"> N</w:t>
                 </w:r>
                 <w:r>
                   <w:t xml:space="preserve">o. </w:t>
                 </w:r>
                 <w:r>
-                  <w:t>2 “Frater Ignotus”</w:t>
+                  <w:t xml:space="preserve">2 “Frater </w:t>
+                </w:r>
+                <w:proofErr w:type="spellStart"/>
+                <w:r>
+                  <w:t>Ignotus</w:t>
+                </w:r>
+                <w:proofErr w:type="spellEnd"/>
+                <w:r>
+                  <w:t>”</w:t>
                 </w:r>
                 <w:r>
                   <w:t>’</w:t>
@@ -856,14 +1179,22 @@
               <w:p/>
               <w:p>
                 <w:r>
-                  <w:t xml:space="preserve">Once back in Guatemala, where the material and technical means afforded by an electroacoustic music laboratory was not available, he produced his first </w:t>
+                  <w:t xml:space="preserve">Once back in Guatemala, where the material and technical means afforded by an electroacoustic music laboratory was not available, </w:t>
+                </w:r>
+                <w:r>
+                  <w:t>Orellana</w:t>
+                </w:r>
+                <w:r>
+                  <w:t xml:space="preserve"> produced his first </w:t>
                 </w:r>
                 <w:r>
                   <w:t>‘</w:t>
                 </w:r>
+                <w:proofErr w:type="spellStart"/>
                 <w:r>
                   <w:t>Humanofonía</w:t>
                 </w:r>
+                <w:proofErr w:type="spellEnd"/>
                 <w:r>
                   <w:t>’</w:t>
                 </w:r>
@@ -874,7 +1205,27 @@
                   <w:t xml:space="preserve"> </w:t>
                 </w:r>
                 <w:r>
-                  <w:t>(1971) in a small studio in the city with microphonic sources of urban sounds in his daily sonorous landscape (</w:t>
+                  <w:t xml:space="preserve">(1971) in a small studio in the city </w:t>
+                </w:r>
+                <w:r>
+                  <w:t>using</w:t>
+                </w:r>
+                <w:r>
+                  <w:t xml:space="preserve"> </w:t>
+                </w:r>
+                <w:proofErr w:type="spellStart"/>
+                <w:r>
+                  <w:t>microphonic</w:t>
+                </w:r>
+                <w:proofErr w:type="spellEnd"/>
+                <w:r>
+                  <w:t xml:space="preserve"> sources of </w:t>
+                </w:r>
+                <w:r>
+                  <w:t xml:space="preserve">the </w:t>
+                </w:r>
+                <w:r>
+                  <w:t>urban sounds in his daily sonorous landscape (</w:t>
                 </w:r>
                 <w:r>
                   <w:t xml:space="preserve">such as </w:t>
@@ -892,7 +1243,11 @@
                   <w:t>phonemes</w:t>
                 </w:r>
                 <w:r>
-                  <w:t xml:space="preserve"> of indigenous languages, etc.) with the</w:t>
+                  <w:t xml:space="preserve"> of indigenous languages, etc.) </w:t>
+                </w:r>
+                <w:r>
+                  <w:lastRenderedPageBreak/>
+                  <w:t>with the</w:t>
                 </w:r>
                 <w:r>
                   <w:rPr>
@@ -901,7 +1256,6 @@
                   <w:t xml:space="preserve"> </w:t>
                 </w:r>
                 <w:r>
-                  <w:lastRenderedPageBreak/>
                   <w:t xml:space="preserve">purpose of projecting </w:t>
                 </w:r>
                 <w:r>
@@ -916,12 +1270,28 @@
                 <w:r>
                   <w:t xml:space="preserve">created the </w:t>
                 </w:r>
+                <w:proofErr w:type="spellStart"/>
                 <w:r>
                   <w:rPr>
                     <w:i/>
                   </w:rPr>
-                  <w:t>utilería sonora</w:t>
-                </w:r>
+                  <w:t>utilería</w:t>
+                </w:r>
+                <w:proofErr w:type="spellEnd"/>
+                <w:r>
+                  <w:rPr>
+                    <w:i/>
+                  </w:rPr>
+                  <w:t xml:space="preserve"> </w:t>
+                </w:r>
+                <w:proofErr w:type="spellStart"/>
+                <w:r>
+                  <w:rPr>
+                    <w:i/>
+                  </w:rPr>
+                  <w:t>sonora</w:t>
+                </w:r>
+                <w:proofErr w:type="spellEnd"/>
                 <w:r>
                   <w:t xml:space="preserve"> [sound tools]</w:t>
                 </w:r>
@@ -943,9 +1313,14 @@
                 <w:r>
                   <w:t>‘</w:t>
                 </w:r>
-                <w:r>
-                  <w:t>Sonarimba</w:t>
-                </w:r>
+                <w:proofErr w:type="spellStart"/>
+                <w:r>
+                  <w:t>S</w:t>
+                </w:r>
+                <w:r>
+                  <w:t>onarimba</w:t>
+                </w:r>
+                <w:proofErr w:type="spellEnd"/>
                 <w:r>
                   <w:t>’</w:t>
                 </w:r>
@@ -956,16 +1331,54 @@
                   <w:t>ecame the first of a series of ‘tools’</w:t>
                 </w:r>
                 <w:r>
-                  <w:t xml:space="preserve"> (including the Tecoclac [1977], Circumar [1984], and Frobui [1997]</w:t>
-                </w:r>
-                <w:r>
-                  <w:t xml:space="preserve">), its name deriving from the fusion of the names of two instruments: the </w:t>
-                </w:r>
+                  <w:t xml:space="preserve"> (including the </w:t>
+                </w:r>
+                <w:proofErr w:type="spellStart"/>
+                <w:r>
+                  <w:t>Tecoclac</w:t>
+                </w:r>
+                <w:proofErr w:type="spellEnd"/>
+                <w:r>
+                  <w:t xml:space="preserve"> [1977], </w:t>
+                </w:r>
+                <w:proofErr w:type="spellStart"/>
+                <w:r>
+                  <w:t>Circumar</w:t>
+                </w:r>
+                <w:proofErr w:type="spellEnd"/>
+                <w:r>
+                  <w:t xml:space="preserve"> [1984], and </w:t>
+                </w:r>
+                <w:proofErr w:type="spellStart"/>
+                <w:r>
+                  <w:t>Frobui</w:t>
+                </w:r>
+                <w:proofErr w:type="spellEnd"/>
+                <w:r>
+                  <w:t xml:space="preserve"> [1997]</w:t>
+                </w:r>
+                <w:r>
+                  <w:t xml:space="preserve">), </w:t>
+                </w:r>
+                <w:r>
+                  <w:t>and its name derived</w:t>
+                </w:r>
+                <w:r>
+                  <w:t xml:space="preserve"> from the fusion of the names of two instruments: the </w:t>
+                </w:r>
+                <w:proofErr w:type="spellStart"/>
                 <w:r>
                   <w:rPr>
                     <w:i/>
                   </w:rPr>
-                  <w:t xml:space="preserve">sonaja </w:t>
+                  <w:t>sonaja</w:t>
+                </w:r>
+                <w:proofErr w:type="spellEnd"/>
+                <w:r>
+                  <w:rPr>
+                    <w:i/>
+                  </w:rPr>
+                  <w:t xml:space="preserve"> </w:t>
                 </w:r>
                 <w:r>
                   <w:t xml:space="preserve">[rattle] and the </w:t>
@@ -998,18 +1411,31 @@
                   <w:t>,</w:t>
                 </w:r>
                 <w:r>
-                  <w:t xml:space="preserve"> or plastic. His declared purpose was to take the marimba to another sonorous dimensions stage, creating a kind of </w:t>
+                  <w:t xml:space="preserve"> or plastic. His declared purpose was to take the marimba to another </w:t>
+                </w:r>
+                <w:r>
+                  <w:t>stage of sonorous dimensions</w:t>
+                </w:r>
+                <w:r>
+                  <w:t xml:space="preserve">, creating a kind of </w:t>
                 </w:r>
                 <w:r>
                   <w:rPr>
                     <w:i/>
                   </w:rPr>
-                  <w:t>marimba fant</w:t>
-                </w:r>
+                  <w:t xml:space="preserve">marimba </w:t>
+                </w:r>
+                <w:proofErr w:type="spellStart"/>
                 <w:r>
                   <w:rPr>
                     <w:i/>
                   </w:rPr>
+                  <w:t>fant</w:t>
+                </w:r>
+                <w:r>
+                  <w:rPr>
+                    <w:i/>
+                  </w:rPr>
                   <w:t>á</w:t>
                 </w:r>
                 <w:r>
@@ -1018,6 +1444,7 @@
                   </w:rPr>
                   <w:t>stica</w:t>
                 </w:r>
+                <w:proofErr w:type="spellEnd"/>
                 <w:r>
                   <w:t xml:space="preserve">. </w:t>
                 </w:r>
@@ -1027,8 +1454,29 @@
                 <w:r>
                   <w:t>‘</w:t>
                 </w:r>
-                <w:r>
-                  <w:t>Evocación profunda de una marimba</w:t>
+                <w:proofErr w:type="spellStart"/>
+                <w:r>
+                  <w:t>Evocación</w:t>
+                </w:r>
+                <w:proofErr w:type="spellEnd"/>
+                <w:r>
+                  <w:t xml:space="preserve"> </w:t>
+                </w:r>
+                <w:proofErr w:type="spellStart"/>
+                <w:r>
+                  <w:t>profunda</w:t>
+                </w:r>
+                <w:proofErr w:type="spellEnd"/>
+                <w:r>
+                  <w:t xml:space="preserve"> de </w:t>
+                </w:r>
+                <w:proofErr w:type="spellStart"/>
+                <w:r>
+                  <w:t>una</w:t>
+                </w:r>
+                <w:proofErr w:type="spellEnd"/>
+                <w:r>
+                  <w:t xml:space="preserve"> marimba</w:t>
                 </w:r>
                 <w:r>
                   <w:t>’</w:t>
@@ -1049,14 +1497,38 @@
                   <w:t>,</w:t>
                 </w:r>
                 <w:r>
-                  <w:t xml:space="preserve"> and magnetic tape and </w:t>
+                  <w:t xml:space="preserve"> and magnetic tape</w:t>
+                </w:r>
+                <w:r>
+                  <w:t>,</w:t>
+                </w:r>
+                <w:r>
+                  <w:t xml:space="preserve"> and </w:t>
                 </w:r>
                 <w:r>
                   <w:t>‘</w:t>
                 </w:r>
-                <w:r>
-                  <w:t>Ramajes de una marimba imaginaria</w:t>
-                </w:r>
+                <w:proofErr w:type="spellStart"/>
+                <w:r>
+                  <w:t>Ramajes</w:t>
+                </w:r>
+                <w:proofErr w:type="spellEnd"/>
+                <w:r>
+                  <w:t xml:space="preserve"> de </w:t>
+                </w:r>
+                <w:proofErr w:type="spellStart"/>
+                <w:r>
+                  <w:t>una</w:t>
+                </w:r>
+                <w:proofErr w:type="spellEnd"/>
+                <w:r>
+                  <w:t xml:space="preserve"> marimba </w:t>
+                </w:r>
+                <w:proofErr w:type="spellStart"/>
+                <w:r>
+                  <w:t>imaginaria</w:t>
+                </w:r>
+                <w:proofErr w:type="spellEnd"/>
                 <w:r>
                   <w:t>’</w:t>
                 </w:r>
@@ -1094,7 +1566,10 @@
               </w:p>
               <w:p>
                 <w:r>
-                  <w:t>During the seventies</w:t>
+                  <w:t xml:space="preserve">During the </w:t>
+                </w:r>
+                <w:r>
+                  <w:t>1970s</w:t>
                 </w:r>
                 <w:r>
                   <w:t>,</w:t>
@@ -1115,8 +1590,13 @@
                   <w:t>‘</w:t>
                 </w:r>
                 <w:r>
-                  <w:t>Cantata dialectica</w:t>
-                </w:r>
+                  <w:t xml:space="preserve">Cantata </w:t>
+                </w:r>
+                <w:proofErr w:type="spellStart"/>
+                <w:r>
+                  <w:t>dialectica</w:t>
+                </w:r>
+                <w:proofErr w:type="spellEnd"/>
                 <w:r>
                   <w:t>’</w:t>
                 </w:r>
@@ -1138,8 +1618,13 @@
                 <w:r>
                   <w:t>‘</w:t>
                 </w:r>
-                <w:r>
-                  <w:t>Primitiva I</w:t>
+                <w:proofErr w:type="spellStart"/>
+                <w:r>
+                  <w:t>Primitiva</w:t>
+                </w:r>
+                <w:proofErr w:type="spellEnd"/>
+                <w:r>
+                  <w:t xml:space="preserve"> I</w:t>
                 </w:r>
                 <w:r>
                   <w:t>’</w:t>
@@ -1162,9 +1647,19 @@
                   </w:rPr>
                   <w:t>‘</w:t>
                 </w:r>
-                <w:r>
-                  <w:t>Asediado asediante</w:t>
-                </w:r>
+                <w:proofErr w:type="spellStart"/>
+                <w:r>
+                  <w:t>Asediado</w:t>
+                </w:r>
+                <w:proofErr w:type="spellEnd"/>
+                <w:r>
+                  <w:t xml:space="preserve"> </w:t>
+                </w:r>
+                <w:proofErr w:type="spellStart"/>
+                <w:r>
+                  <w:t>asediante</w:t>
+                </w:r>
+                <w:proofErr w:type="spellEnd"/>
                 <w:r>
                   <w:t>’</w:t>
                 </w:r>
@@ -1195,9 +1690,19 @@
                 <w:r>
                   <w:t>‘</w:t>
                 </w:r>
-                <w:r>
-                  <w:t>Rupestre en el futuro</w:t>
-                </w:r>
+                <w:proofErr w:type="spellStart"/>
+                <w:r>
+                  <w:t>Rupestre</w:t>
+                </w:r>
+                <w:proofErr w:type="spellEnd"/>
+                <w:r>
+                  <w:t xml:space="preserve"> en el </w:t>
+                </w:r>
+                <w:proofErr w:type="spellStart"/>
+                <w:r>
+                  <w:t>futuro</w:t>
+                </w:r>
+                <w:proofErr w:type="spellEnd"/>
                 <w:r>
                   <w:t>’</w:t>
                 </w:r>
@@ -1210,8 +1715,13 @@
                 <w:r>
                   <w:t>[‘</w:t>
                 </w:r>
-                <w:r>
-                  <w:t>Rupestral in the future</w:t>
+                <w:proofErr w:type="spellStart"/>
+                <w:r>
+                  <w:t>Rupestral</w:t>
+                </w:r>
+                <w:proofErr w:type="spellEnd"/>
+                <w:r>
+                  <w:t xml:space="preserve"> in the future</w:t>
                 </w:r>
                 <w:r>
                   <w:t>’]</w:t>
@@ -1229,7 +1739,7 @@
                   <w:t xml:space="preserve">, </w:t>
                 </w:r>
                 <w:r>
-                  <w:t>as well, al</w:t>
+                  <w:t>al</w:t>
                 </w:r>
                 <w:r>
                   <w:t xml:space="preserve">though in a more indirect way, nearing scenic works with </w:t>
@@ -1237,9 +1747,11 @@
                 <w:r>
                   <w:t>‘</w:t>
                 </w:r>
+                <w:proofErr w:type="spellStart"/>
                 <w:r>
                   <w:t>Tzulumanachí</w:t>
                 </w:r>
+                <w:proofErr w:type="spellEnd"/>
                 <w:r>
                   <w:t>’</w:t>
                 </w:r>
@@ -1255,9 +1767,11 @@
                 <w:r>
                   <w:t>‘</w:t>
                 </w:r>
+                <w:proofErr w:type="spellStart"/>
                 <w:r>
                   <w:t>Santanadasatán</w:t>
                 </w:r>
+                <w:proofErr w:type="spellEnd"/>
                 <w:r>
                   <w:t>’</w:t>
                 </w:r>
@@ -1275,7 +1789,23 @@
                 </w:r>
                 <w:commentRangeStart w:id="2"/>
                 <w:r>
-                  <w:t xml:space="preserve">in which stand out the foundation of the Grupo de Experimentación Musical in 1974 and a short while later the organization of workshops of experimental music between 1977 and 1982. </w:t>
+                  <w:t xml:space="preserve">in which stand out the foundation of the </w:t>
+                </w:r>
+                <w:proofErr w:type="spellStart"/>
+                <w:r>
+                  <w:t>Grupo</w:t>
+                </w:r>
+                <w:proofErr w:type="spellEnd"/>
+                <w:r>
+                  <w:t xml:space="preserve"> de </w:t>
+                </w:r>
+                <w:proofErr w:type="spellStart"/>
+                <w:r>
+                  <w:t>Experimentación</w:t>
+                </w:r>
+                <w:proofErr w:type="spellEnd"/>
+                <w:r>
+                  <w:t xml:space="preserve"> Musical in 1974 and a short while later the organization of workshops of experimental music between 1977 and 1982. </w:t>
                 </w:r>
                 <w:commentRangeEnd w:id="2"/>
                 <w:r>
@@ -1306,13 +1836,34 @@
                   <w:t xml:space="preserve">Orellana’s music and ideas </w:t>
                 </w:r>
                 <w:r>
-                  <w:t xml:space="preserve">became for a whole generation of young composers a possible configuration with which to articulate an </w:t>
+                  <w:t>became</w:t>
+                </w:r>
+                <w:r>
+                  <w:t>,</w:t>
+                </w:r>
+                <w:r>
+                  <w:t xml:space="preserve"> for a whole generation of young composers</w:t>
+                </w:r>
+                <w:r>
+                  <w:t>,</w:t>
+                </w:r>
+                <w:r>
+                  <w:t xml:space="preserve"> a possible configuration with which to articulate an </w:t>
                 </w:r>
                 <w:r>
                   <w:t>avant-garde</w:t>
                 </w:r>
                 <w:r>
-                  <w:t xml:space="preserve"> language with a Latin</w:t>
+                  <w:t xml:space="preserve"> language with</w:t>
+                </w:r>
+                <w:r>
+                  <w:t xml:space="preserve"> </w:t>
+                </w:r>
+                <w:r>
+                  <w:t xml:space="preserve">a </w:t>
+                </w:r>
+                <w:r>
+                  <w:t>Latin</w:t>
                 </w:r>
                 <w:r>
                   <w:t xml:space="preserve">-American-aimed content </w:t>
@@ -1344,7 +1895,27 @@
               <w:p/>
               <w:p>
                 <w:r>
-                  <w:t>During the eighties, Orellana went deeper into his intent to give expression to Guatem</w:t>
+                  <w:t xml:space="preserve">During the </w:t>
+                </w:r>
+                <w:r>
+                  <w:t>1980s</w:t>
+                </w:r>
+                <w:r>
+                  <w:t xml:space="preserve">, Orellana </w:t>
+                </w:r>
+                <w:commentRangeStart w:id="4"/>
+                <w:r>
+                  <w:t xml:space="preserve">went deeper into his intent </w:t>
+                </w:r>
+                <w:commentRangeEnd w:id="4"/>
+                <w:r>
+                  <w:rPr>
+                    <w:rStyle w:val="CommentReference"/>
+                  </w:rPr>
+                  <w:commentReference w:id="4"/>
+                </w:r>
+                <w:r>
+                  <w:t>to give expression to Guatem</w:t>
                 </w:r>
                 <w:r>
                   <w:t>alan reality through his music.</w:t>
@@ -1355,8 +1926,45 @@
                 <w:r>
                   <w:t>‘</w:t>
                 </w:r>
-                <w:r>
-                  <w:t>Imposible a la X (imágenes de una historia en redondo)</w:t>
+                <w:proofErr w:type="spellStart"/>
+                <w:r>
+                  <w:t>Imposible</w:t>
+                </w:r>
+                <w:proofErr w:type="spellEnd"/>
+                <w:r>
+                  <w:t xml:space="preserve"> a la X (</w:t>
+                </w:r>
+                <w:proofErr w:type="spellStart"/>
+                <w:r>
+                  <w:t>imágenes</w:t>
+                </w:r>
+                <w:proofErr w:type="spellEnd"/>
+                <w:r>
+                  <w:t xml:space="preserve"> de </w:t>
+                </w:r>
+                <w:proofErr w:type="spellStart"/>
+                <w:r>
+                  <w:t>una</w:t>
+                </w:r>
+                <w:proofErr w:type="spellEnd"/>
+                <w:r>
+                  <w:t xml:space="preserve"> </w:t>
+                </w:r>
+                <w:proofErr w:type="spellStart"/>
+                <w:r>
+                  <w:t>historia</w:t>
+                </w:r>
+                <w:proofErr w:type="spellEnd"/>
+                <w:r>
+                  <w:t xml:space="preserve"> en </w:t>
+                </w:r>
+                <w:proofErr w:type="spellStart"/>
+                <w:r>
+                  <w:t>redondo</w:t>
+                </w:r>
+                <w:proofErr w:type="spellEnd"/>
+                <w:r>
+                  <w:t>)</w:t>
                 </w:r>
                 <w:r>
                   <w:t>’</w:t>
@@ -1368,24 +1976,26 @@
                   <w:t xml:space="preserve"> </w:t>
                 </w:r>
                 <w:r>
-                  <w:t>(</w:t>
-                </w:r>
-                <w:r>
-                  <w:t>‘Impossible to the Nth Degree [Images of a Tale in the Round]</w:t>
-                </w:r>
-                <w:r>
-                  <w:t xml:space="preserve">) (1980) </w:t>
-                </w:r>
-                <w:commentRangeStart w:id="4"/>
+                  <w:t>[‘Impossible to the Nth Degree (Images of a Tale in the Round)’]</w:t>
+                </w:r>
+                <w:r>
+                  <w:t xml:space="preserve"> (1980) </w:t>
+                </w:r>
+                <w:commentRangeStart w:id="5"/>
                 <w:r>
                   <w:t xml:space="preserve">elec., that, continuing what had been started in </w:t>
                 </w:r>
                 <w:r>
                   <w:t>‘</w:t>
                 </w:r>
+                <w:proofErr w:type="spellStart"/>
                 <w:r>
                   <w:t>Homofonías</w:t>
                 </w:r>
+                <w:proofErr w:type="spellEnd"/>
+                <w:r>
+                  <w:t>,</w:t>
+                </w:r>
                 <w:r>
                   <w:t>’</w:t>
                 </w:r>
@@ -1396,14 +2006,43 @@
                   <w:t xml:space="preserve">once more </w:t>
                 </w:r>
                 <w:r>
-                  <w:t xml:space="preserve">picks up the crude picture of the conditions of repression and misery, as of Émulo Lipolidón in </w:t>
+                  <w:t xml:space="preserve">picks up the crude picture of the conditions of repression and misery, as of </w:t>
+                </w:r>
+                <w:proofErr w:type="spellStart"/>
+                <w:r>
+                  <w:t>Émulo</w:t>
+                </w:r>
+                <w:proofErr w:type="spellEnd"/>
+                <w:r>
+                  <w:t xml:space="preserve"> </w:t>
+                </w:r>
+                <w:proofErr w:type="spellStart"/>
+                <w:r>
+                  <w:t>Lipolidón</w:t>
+                </w:r>
+                <w:proofErr w:type="spellEnd"/>
+                <w:r>
+                  <w:t xml:space="preserve"> in </w:t>
                 </w:r>
                 <w:r>
                   <w:t>‘</w:t>
                 </w:r>
                 <w:r>
-                  <w:t>La Tumba de Gran Lengua</w:t>
-                </w:r>
+                  <w:t xml:space="preserve">La </w:t>
+                </w:r>
+                <w:proofErr w:type="spellStart"/>
+                <w:r>
+                  <w:t>Tumba</w:t>
+                </w:r>
+                <w:proofErr w:type="spellEnd"/>
+                <w:r>
+                  <w:t xml:space="preserve"> de Gran </w:t>
+                </w:r>
+                <w:proofErr w:type="spellStart"/>
+                <w:r>
+                  <w:t>Lengua</w:t>
+                </w:r>
+                <w:proofErr w:type="spellEnd"/>
                 <w:r>
                   <w:t>’</w:t>
                 </w:r>
@@ -1414,14 +2053,22 @@
                   <w:t xml:space="preserve"> </w:t>
                 </w:r>
                 <w:r>
-                  <w:t xml:space="preserve">(2001) based on the work of Miguel Angel de Asturias, </w:t>
+                  <w:t>(2001)</w:t>
+                </w:r>
+                <w:r>
+                  <w:t>,</w:t>
+                </w:r>
+                <w:r>
+                  <w:t xml:space="preserve"> based on the work of Miguel Angel de Asturias, </w:t>
                 </w:r>
                 <w:r>
                   <w:t>‘</w:t>
                 </w:r>
+                <w:proofErr w:type="spellStart"/>
                 <w:r>
                   <w:t>Socratávica</w:t>
                 </w:r>
+                <w:proofErr w:type="spellEnd"/>
                 <w:r>
                   <w:t>’ (1998–</w:t>
                 </w:r>
@@ -1435,13 +2082,26 @@
                   <w:t xml:space="preserve"> and marimba, dedicated to the memory of the victims </w:t>
                 </w:r>
                 <w:r>
-                  <w:t>of Rio Negro 1982, ‘Tanajunarin’ [‘</w:t>
-                </w:r>
+                  <w:t>of Rio Negro 1982, ‘</w:t>
+                </w:r>
+                <w:proofErr w:type="spellStart"/>
+                <w:r>
+                  <w:t>Tanajunarin</w:t>
+                </w:r>
+                <w:proofErr w:type="spellEnd"/>
+                <w:r>
+                  <w:t>’ [‘</w:t>
+                </w:r>
+                <w:proofErr w:type="spellStart"/>
                 <w:r>
                   <w:t>R</w:t>
                 </w:r>
                 <w:r>
-                  <w:t>ituales de Origen’]</w:t>
+                  <w:t>ituales</w:t>
+                </w:r>
+                <w:proofErr w:type="spellEnd"/>
+                <w:r>
+                  <w:t xml:space="preserve"> de Origen’]</w:t>
                 </w:r>
                 <w:r>
                   <w:t xml:space="preserve"> of </w:t>
@@ -1450,8 +2110,13 @@
                   <w:t>‘</w:t>
                 </w:r>
                 <w:r>
-                  <w:t>La Profecía</w:t>
-                </w:r>
+                  <w:t xml:space="preserve">La </w:t>
+                </w:r>
+                <w:proofErr w:type="spellStart"/>
+                <w:r>
+                  <w:t>Profecía</w:t>
+                </w:r>
+                <w:proofErr w:type="spellEnd"/>
                 <w:r>
                   <w:t>’</w:t>
                 </w:r>
@@ -1470,9 +2135,35 @@
                 <w:r>
                   <w:t>‘</w:t>
                 </w:r>
-                <w:r>
-                  <w:t>Balada de la migrante muerta en el camino</w:t>
-                </w:r>
+                <w:proofErr w:type="spellStart"/>
+                <w:r>
+                  <w:t>Balada</w:t>
+                </w:r>
+                <w:proofErr w:type="spellEnd"/>
+                <w:r>
+                  <w:t xml:space="preserve"> de la </w:t>
+                </w:r>
+                <w:proofErr w:type="spellStart"/>
+                <w:r>
+                  <w:t>migrante</w:t>
+                </w:r>
+                <w:proofErr w:type="spellEnd"/>
+                <w:r>
+                  <w:t xml:space="preserve"> </w:t>
+                </w:r>
+                <w:proofErr w:type="spellStart"/>
+                <w:r>
+                  <w:t>muerta</w:t>
+                </w:r>
+                <w:proofErr w:type="spellEnd"/>
+                <w:r>
+                  <w:t xml:space="preserve"> en el </w:t>
+                </w:r>
+                <w:proofErr w:type="spellStart"/>
+                <w:r>
+                  <w:t>camino</w:t>
+                </w:r>
+                <w:proofErr w:type="spellEnd"/>
                 <w:r>
                   <w:t>’</w:t>
                 </w:r>
@@ -1485,12 +2176,12 @@
                 <w:r>
                   <w:t xml:space="preserve">(2007). </w:t>
                 </w:r>
-                <w:commentRangeEnd w:id="4"/>
+                <w:commentRangeEnd w:id="5"/>
                 <w:r>
                   <w:rPr>
                     <w:rStyle w:val="CommentReference"/>
                   </w:rPr>
-                  <w:commentReference w:id="4"/>
+                  <w:commentReference w:id="5"/>
                 </w:r>
                 <w:r>
                   <w:t>Similarly,</w:t>
@@ -1502,32 +2193,58 @@
                   <w:t>‘</w:t>
                 </w:r>
                 <w:r>
-                  <w:t>Canto de Justina</w:t>
-                </w:r>
+                  <w:t xml:space="preserve">Canto de </w:t>
+                </w:r>
+                <w:proofErr w:type="spellStart"/>
+                <w:r>
+                  <w:t>Justina</w:t>
+                </w:r>
+                <w:proofErr w:type="spellEnd"/>
                 <w:r>
                   <w:t>’</w:t>
                 </w:r>
                 <w:r>
-                  <w:t xml:space="preserve"> (</w:t>
+                  <w:t xml:space="preserve"> [</w:t>
                 </w:r>
                 <w:r>
                   <w:t>‘</w:t>
                 </w:r>
                 <w:r>
-                  <w:t>Song of Justina</w:t>
-                </w:r>
+                  <w:t xml:space="preserve">Song of </w:t>
+                </w:r>
+                <w:proofErr w:type="spellStart"/>
+                <w:r>
+                  <w:t>Justina</w:t>
+                </w:r>
+                <w:proofErr w:type="spellEnd"/>
                 <w:r>
                   <w:t>’</w:t>
                 </w:r>
                 <w:r>
-                  <w:t xml:space="preserve">) in </w:t>
+                  <w:t>]</w:t>
+                </w:r>
+                <w:r>
+                  <w:t xml:space="preserve"> in </w:t>
                 </w:r>
                 <w:r>
                   <w:t>‘</w:t>
                 </w:r>
                 <w:r>
-                  <w:t>Los Cerros de Ilóm</w:t>
-                </w:r>
+                  <w:t xml:space="preserve">Los </w:t>
+                </w:r>
+                <w:proofErr w:type="spellStart"/>
+                <w:r>
+                  <w:t>Cerros</w:t>
+                </w:r>
+                <w:proofErr w:type="spellEnd"/>
+                <w:r>
+                  <w:t xml:space="preserve"> de </w:t>
+                </w:r>
+                <w:proofErr w:type="spellStart"/>
+                <w:r>
+                  <w:t>Ilóm</w:t>
+                </w:r>
+                <w:proofErr w:type="spellEnd"/>
                 <w:r>
                   <w:t>’</w:t>
                 </w:r>
@@ -1544,7 +2261,15 @@
                   <w:t>censored during the go</w:t>
                 </w:r>
                 <w:r>
-                  <w:t>vernment of Jorge Serrano Elías —</w:t>
+                  <w:t xml:space="preserve">vernment of Jorge Serrano </w:t>
+                </w:r>
+                <w:proofErr w:type="spellStart"/>
+                <w:r>
+                  <w:t>Elías</w:t>
+                </w:r>
+                <w:proofErr w:type="spellEnd"/>
+                <w:r>
+                  <w:t xml:space="preserve"> —</w:t>
                 </w:r>
                 <w:r>
                   <w:t xml:space="preserve"> the protagonist </w:t>
@@ -1553,19 +2278,34 @@
                   <w:t xml:space="preserve">is a revolutionary romantic, a </w:t>
                 </w:r>
                 <w:r>
-                  <w:t>young native Indian girl, a mythological character abused by the au</w:t>
+                  <w:t>young native Indian girl, a mythological character</w:t>
+                </w:r>
+                <w:r>
+                  <w:t xml:space="preserve"> who is</w:t>
+                </w:r>
+                <w:r>
+                  <w:t xml:space="preserve"> abused by the au</w:t>
                 </w:r>
                 <w:r>
                   <w:t>thority of a ‘mystical police officer’</w:t>
                 </w:r>
                 <w:r>
-                  <w:t>, a colonel</w:t>
+                  <w:t>:</w:t>
+                </w:r>
+                <w:r>
+                  <w:t xml:space="preserve"> a colonel</w:t>
                 </w:r>
                 <w:r>
                   <w:t xml:space="preserve">, and his henchmen. </w:t>
                 </w:r>
                 <w:r>
-                  <w:t xml:space="preserve">In this work the composer attempted to integrate, as he did in others, the reality of the natives’ world by working with </w:t>
+                  <w:t>In this work</w:t>
+                </w:r>
+                <w:r>
+                  <w:t>,</w:t>
+                </w:r>
+                <w:r>
+                  <w:t xml:space="preserve"> the composer attempted to integrate, as he did in others, the reality of the natives’ world by working with </w:t>
                 </w:r>
                 <w:r>
                   <w:t>phonemes</w:t>
@@ -1591,12 +2331,34 @@
                 </w:pPr>
               </w:p>
               <w:p>
+                <w:commentRangeStart w:id="6"/>
                 <w:r>
                   <w:t>‘</w:t>
                 </w:r>
                 <w:r>
-                  <w:t>El violin valsante de Huisderio Armadel</w:t>
-                </w:r>
+                  <w:t xml:space="preserve">El violin </w:t>
+                </w:r>
+                <w:proofErr w:type="spellStart"/>
+                <w:r>
+                  <w:t>valsante</w:t>
+                </w:r>
+                <w:proofErr w:type="spellEnd"/>
+                <w:r>
+                  <w:t xml:space="preserve"> de </w:t>
+                </w:r>
+                <w:proofErr w:type="spellStart"/>
+                <w:r>
+                  <w:t>Huisderio</w:t>
+                </w:r>
+                <w:proofErr w:type="spellEnd"/>
+                <w:r>
+                  <w:t xml:space="preserve"> </w:t>
+                </w:r>
+                <w:proofErr w:type="spellStart"/>
+                <w:r>
+                  <w:t>Armadel</w:t>
+                </w:r>
+                <w:proofErr w:type="spellEnd"/>
                 <w:r>
                   <w:t>’</w:t>
                 </w:r>
@@ -1614,11 +2376,18 @@
                 </w:r>
                 <w:r>
                   <w:t xml:space="preserve"> a violin and a piano.</w:t>
+                </w:r>
+                <w:commentRangeEnd w:id="6"/>
+                <w:r>
+                  <w:rPr>
+                    <w:rStyle w:val="CommentReference"/>
+                  </w:rPr>
+                  <w:commentReference w:id="6"/>
                 </w:r>
               </w:p>
               <w:p/>
               <w:p>
-                <w:commentRangeStart w:id="5"/>
+                <w:commentRangeStart w:id="7"/>
                 <w:r>
                   <w:t xml:space="preserve">In his </w:t>
                 </w:r>
@@ -1629,20 +2398,34 @@
                   <w:t>,</w:t>
                 </w:r>
                 <w:r>
-                  <w:t xml:space="preserve"> atonal language melds with tonal as w</w:t>
-                </w:r>
-                <w:r>
-                  <w:t>ell as with the incursion of al</w:t>
-                </w:r>
-                <w:r>
-                  <w:t>eatory systems.</w:t>
-                </w:r>
-                <w:commentRangeEnd w:id="5"/>
+                  <w:t xml:space="preserve"> atonal language melds with tonal</w:t>
+                </w:r>
+                <w:r>
+                  <w:t>,</w:t>
+                </w:r>
+                <w:r>
+                  <w:t xml:space="preserve"> as w</w:t>
+                </w:r>
+                <w:r>
+                  <w:t xml:space="preserve">ell as with the incursion of </w:t>
+                </w:r>
+                <w:proofErr w:type="spellStart"/>
+                <w:r>
+                  <w:t>al</w:t>
+                </w:r>
+                <w:r>
+                  <w:t>eatory</w:t>
+                </w:r>
+                <w:proofErr w:type="spellEnd"/>
+                <w:r>
+                  <w:t xml:space="preserve"> systems.</w:t>
+                </w:r>
+                <w:commentRangeEnd w:id="7"/>
                 <w:r>
                   <w:rPr>
                     <w:rStyle w:val="CommentReference"/>
                   </w:rPr>
-                  <w:commentReference w:id="5"/>
+                  <w:commentReference w:id="7"/>
                 </w:r>
               </w:p>
               <w:p/>
@@ -1666,7 +2449,13 @@
                   <w:t>endeavours</w:t>
                 </w:r>
                 <w:r>
-                  <w:t xml:space="preserve"> to integrate in his music the silenced voices of the </w:t>
+                  <w:t xml:space="preserve"> to integrate in</w:t>
+                </w:r>
+                <w:r>
+                  <w:t>to</w:t>
+                </w:r>
+                <w:r>
+                  <w:t xml:space="preserve"> his music the silenced voices of the </w:t>
                 </w:r>
                 <w:r>
                   <w:lastRenderedPageBreak/>
@@ -1678,7 +2467,47 @@
               </w:p>
               <w:p>
                 <w:r>
-                  <w:t>Hacia un lenguaje propio de Latinoamérica en la música actual</w:t>
+                  <w:t>‘</w:t>
+                </w:r>
+                <w:proofErr w:type="spellStart"/>
+                <w:r>
+                  <w:t>Hacia</w:t>
+                </w:r>
+                <w:proofErr w:type="spellEnd"/>
+                <w:r>
+                  <w:t xml:space="preserve"> un </w:t>
+                </w:r>
+                <w:proofErr w:type="spellStart"/>
+                <w:r>
+                  <w:t>lenguaje</w:t>
+                </w:r>
+                <w:proofErr w:type="spellEnd"/>
+                <w:r>
+                  <w:t xml:space="preserve"> </w:t>
+                </w:r>
+                <w:proofErr w:type="spellStart"/>
+                <w:r>
+                  <w:t>propio</w:t>
+                </w:r>
+                <w:proofErr w:type="spellEnd"/>
+                <w:r>
+                  <w:t xml:space="preserve"> de </w:t>
+                </w:r>
+                <w:proofErr w:type="spellStart"/>
+                <w:r>
+                  <w:t>Latinoamérica</w:t>
+                </w:r>
+                <w:proofErr w:type="spellEnd"/>
+                <w:r>
+                  <w:t xml:space="preserve"> en la </w:t>
+                </w:r>
+                <w:proofErr w:type="spellStart"/>
+                <w:r>
+                  <w:t>música</w:t>
+                </w:r>
+                <w:proofErr w:type="spellEnd"/>
+                <w:r>
+                  <w:t xml:space="preserve"> actual</w:t>
                 </w:r>
                 <w:r>
                   <w:t>’</w:t>
@@ -1704,9 +2533,27 @@
                 <w:r>
                   <w:t>‘</w:t>
                 </w:r>
-                <w:r>
-                  <w:t>Recuento de una Labor</w:t>
-                </w:r>
+                <w:proofErr w:type="spellStart"/>
+                <w:r>
+                  <w:t>Recuento</w:t>
+                </w:r>
+                <w:proofErr w:type="spellEnd"/>
+                <w:r>
+                  <w:t xml:space="preserve"> de </w:t>
+                </w:r>
+                <w:proofErr w:type="spellStart"/>
+                <w:r>
+                  <w:t>una</w:t>
+                </w:r>
+                <w:proofErr w:type="spellEnd"/>
+                <w:r>
+                  <w:t xml:space="preserve"> </w:t>
+                </w:r>
+                <w:proofErr w:type="spellStart"/>
+                <w:r>
+                  <w:t>Labor</w:t>
+                </w:r>
+                <w:proofErr w:type="spellEnd"/>
                 <w:r>
                   <w:t>’</w:t>
                 </w:r>
@@ -1731,11 +2578,77 @@
                 <w:r>
                   <w:t>‘</w:t>
                 </w:r>
-                <w:r>
-                  <w:t>Algunos aspectos sobre la noción de paisaje sonoro.  Sensibilización al entorno</w:t>
-                </w:r>
-                <w:r>
-                  <w:t xml:space="preserve"> acústico’</w:t>
+                <w:proofErr w:type="spellStart"/>
+                <w:r>
+                  <w:t>Algunos</w:t>
+                </w:r>
+                <w:proofErr w:type="spellEnd"/>
+                <w:r>
+                  <w:t xml:space="preserve"> </w:t>
+                </w:r>
+                <w:proofErr w:type="spellStart"/>
+                <w:r>
+                  <w:t>aspectos</w:t>
+                </w:r>
+                <w:proofErr w:type="spellEnd"/>
+                <w:r>
+                  <w:t xml:space="preserve"> </w:t>
+                </w:r>
+                <w:proofErr w:type="spellStart"/>
+                <w:r>
+                  <w:t>sobre</w:t>
+                </w:r>
+                <w:proofErr w:type="spellEnd"/>
+                <w:r>
+                  <w:t xml:space="preserve"> la </w:t>
+                </w:r>
+                <w:proofErr w:type="spellStart"/>
+                <w:r>
+                  <w:t>noción</w:t>
+                </w:r>
+                <w:proofErr w:type="spellEnd"/>
+                <w:r>
+                  <w:t xml:space="preserve"> de </w:t>
+                </w:r>
+                <w:proofErr w:type="spellStart"/>
+                <w:r>
+                  <w:t>paisaje</w:t>
+                </w:r>
+                <w:proofErr w:type="spellEnd"/>
+                <w:r>
+                  <w:t xml:space="preserve"> </w:t>
+                </w:r>
+                <w:proofErr w:type="spellStart"/>
+                <w:r>
+                  <w:t>sonoro</w:t>
+                </w:r>
+                <w:proofErr w:type="spellEnd"/>
+                <w:r>
+                  <w:t xml:space="preserve">.  </w:t>
+                </w:r>
+                <w:proofErr w:type="spellStart"/>
+                <w:r>
+                  <w:t>Sensibilización</w:t>
+                </w:r>
+                <w:proofErr w:type="spellEnd"/>
+                <w:r>
+                  <w:t xml:space="preserve"> al </w:t>
+                </w:r>
+                <w:proofErr w:type="spellStart"/>
+                <w:r>
+                  <w:t>entorno</w:t>
+                </w:r>
+                <w:proofErr w:type="spellEnd"/>
+                <w:r>
+                  <w:t xml:space="preserve"> </w:t>
+                </w:r>
+                <w:proofErr w:type="spellStart"/>
+                <w:r>
+                  <w:t>acústico</w:t>
+                </w:r>
+                <w:proofErr w:type="spellEnd"/>
+                <w:r>
+                  <w:t>’</w:t>
                 </w:r>
                 <w:r>
                   <w:rPr>
@@ -1744,12 +2657,19 @@
                   <w:t xml:space="preserve"> </w:t>
                 </w:r>
                 <w:r>
-                  <w:t>[‘Some Aspects on the Idea of a Sonorous Landscape: Sensitivity to the Acoustic Environment]</w:t>
+                  <w:t>[‘Some Aspects on the Idea of a Sonorous Landscape: Sensitivity to the Acoustic Environment</w:t>
+                </w:r>
+                <w:r>
+                  <w:t>’</w:t>
+                </w:r>
+                <w:r>
+                  <w:t>]</w:t>
                 </w:r>
                 <w:r>
                   <w:t xml:space="preserve"> (1983).</w:t>
                 </w:r>
               </w:p>
+              <w:p/>
               <w:p>
                 <w:r>
                   <w:t>Orellana</w:t>
@@ -1772,6 +2692,12 @@
                     <w:lang w:val="es-ES"/>
                   </w:rPr>
                   <w:t>Multimedia</w:t>
+                </w:r>
+                <w:r>
+                  <w:rPr>
+                    <w:lang w:val="es-ES"/>
+                  </w:rPr>
+                  <w:t>:</w:t>
                 </w:r>
               </w:p>
               <w:p>
@@ -1808,11 +2734,19 @@
                     <w:lang w:val="es-ES"/>
                   </w:rPr>
                 </w:pPr>
+                <w:proofErr w:type="spellStart"/>
                 <w:r>
                   <w:rPr>
                     <w:lang w:val="es-ES"/>
                   </w:rPr>
                   <w:t>Discography</w:t>
+                </w:r>
+                <w:proofErr w:type="spellEnd"/>
+                <w:r>
+                  <w:rPr>
+                    <w:lang w:val="es-ES"/>
+                  </w:rPr>
+                  <w:t>:</w:t>
                 </w:r>
               </w:p>
               <w:p>
@@ -1891,6 +2825,7 @@
                   </w:rPr>
                   <w:t xml:space="preserve">---. </w:t>
                 </w:r>
+                <w:proofErr w:type="spellStart"/>
                 <w:r>
                   <w:rPr>
                     <w:bCs/>
@@ -1900,6 +2835,7 @@
                   </w:rPr>
                   <w:t>Humanofonía</w:t>
                 </w:r>
+                <w:proofErr w:type="spellEnd"/>
                 <w:r>
                   <w:rPr>
                     <w:bCs/>
@@ -2059,8 +2995,6 @@
               </w:p>
               <w:p/>
             </w:tc>
-            <w:bookmarkStart w:id="6" w:name="_GoBack" w:displacedByCustomXml="next"/>
-            <w:bookmarkEnd w:id="6" w:displacedByCustomXml="next"/>
           </w:sdtContent>
         </w:sdt>
       </w:tr>
@@ -2094,7 +3028,7 @@
               <w:p>
                 <w:sdt>
                   <w:sdtPr>
-                    <w:id w:val="-231936300"/>
+                    <w:id w:val="245154339"/>
                     <w:citation/>
                   </w:sdtPr>
                   <w:sdtContent>
@@ -2105,7 +3039,7 @@
                       <w:rPr>
                         <w:lang w:val="en-US"/>
                       </w:rPr>
-                      <w:instrText xml:space="preserve">CITATION Ore82 \l 1033 </w:instrText>
+                      <w:instrText xml:space="preserve"> CITATION Ber07 \l 1033 </w:instrText>
                     </w:r>
                     <w:r>
                       <w:fldChar w:fldCharType="separate"/>
@@ -2122,7 +3056,106 @@
                         <w:noProof/>
                         <w:lang w:val="en-US"/>
                       </w:rPr>
-                      <w:t>(Orellana)</w:t>
+                      <w:t>(Berganza)</w:t>
+                    </w:r>
+                    <w:r>
+                      <w:fldChar w:fldCharType="end"/>
+                    </w:r>
+                  </w:sdtContent>
+                </w:sdt>
+              </w:p>
+              <w:p/>
+              <w:p>
+                <w:sdt>
+                  <w:sdtPr>
+                    <w:id w:val="-1310702340"/>
+                    <w:citation/>
+                  </w:sdtPr>
+                  <w:sdtContent>
+                    <w:r>
+                      <w:fldChar w:fldCharType="begin"/>
+                    </w:r>
+                    <w:r>
+                      <w:rPr>
+                        <w:lang w:val="en-US"/>
+                      </w:rPr>
+                      <w:instrText xml:space="preserve"> CITATION DeG \l 1033 </w:instrText>
+                    </w:r>
+                    <w:r>
+                      <w:fldChar w:fldCharType="separate"/>
+                    </w:r>
+                    <w:r>
+                      <w:rPr>
+                        <w:noProof/>
+                        <w:lang w:val="en-US"/>
+                      </w:rPr>
+                      <w:t>(De Gandarias)</w:t>
+                    </w:r>
+                    <w:r>
+                      <w:fldChar w:fldCharType="end"/>
+                    </w:r>
+                  </w:sdtContent>
+                </w:sdt>
+              </w:p>
+              <w:p/>
+              <w:p>
+                <w:sdt>
+                  <w:sdtPr>
+                    <w:id w:val="-585759900"/>
+                    <w:citation/>
+                  </w:sdtPr>
+                  <w:sdtContent>
+                    <w:r>
+                      <w:fldChar w:fldCharType="begin"/>
+                    </w:r>
+                    <w:r>
+                      <w:rPr>
+                        <w:lang w:val="en-US"/>
+                      </w:rPr>
+                      <w:instrText xml:space="preserve"> CITATION Leh00 \l 1033 </w:instrText>
+                    </w:r>
+                    <w:r>
+                      <w:fldChar w:fldCharType="separate"/>
+                    </w:r>
+                    <w:r>
+                      <w:rPr>
+                        <w:noProof/>
+                        <w:lang w:val="en-US"/>
+                      </w:rPr>
+                      <w:t>(Lehnhoff)</w:t>
+                    </w:r>
+                    <w:r>
+                      <w:fldChar w:fldCharType="end"/>
+                    </w:r>
+                  </w:sdtContent>
+                </w:sdt>
+              </w:p>
+              <w:p/>
+              <w:p>
+                <w:sdt>
+                  <w:sdtPr>
+                    <w:id w:val="-731931603"/>
+                    <w:citation/>
+                  </w:sdtPr>
+                  <w:sdtContent>
+                    <w:r>
+                      <w:fldChar w:fldCharType="begin"/>
+                    </w:r>
+                    <w:r>
+                      <w:rPr>
+                        <w:lang w:val="en-US"/>
+                      </w:rPr>
+                      <w:instrText xml:space="preserve">CITATION Amo01 \l 1033 </w:instrText>
+                    </w:r>
+                    <w:r>
+                      <w:fldChar w:fldCharType="separate"/>
+                    </w:r>
+                    <w:r>
+                      <w:rPr>
+                        <w:noProof/>
+                        <w:lang w:val="en-US"/>
+                      </w:rPr>
+                      <w:t>(Orellana, Amor a la marimba de Guatemala)</w:t>
                     </w:r>
                     <w:r>
                       <w:fldChar w:fldCharType="end"/>
@@ -2200,7 +3233,7 @@
               <w:p>
                 <w:sdt>
                   <w:sdtPr>
-                    <w:id w:val="-731931603"/>
+                    <w:id w:val="-231936300"/>
                     <w:citation/>
                   </w:sdtPr>
                   <w:sdtContent>
@@ -2211,7 +3244,7 @@
                       <w:rPr>
                         <w:lang w:val="en-US"/>
                       </w:rPr>
-                      <w:instrText xml:space="preserve">CITATION Amo01 \l 1033 </w:instrText>
+                      <w:instrText xml:space="preserve">CITATION Ore82 \l 1033 </w:instrText>
                     </w:r>
                     <w:r>
                       <w:fldChar w:fldCharType="separate"/>
@@ -2221,7 +3254,7 @@
                         <w:noProof/>
                         <w:lang w:val="en-US"/>
                       </w:rPr>
-                      <w:t>(Orellana, Amor a la marimba de Guatemala)</w:t>
+                      <w:t>(Orellana, Recuento de una labor)</w:t>
                     </w:r>
                     <w:r>
                       <w:fldChar w:fldCharType="end"/>
@@ -2255,105 +3288,6 @@
                         <w:lang w:val="en-US"/>
                       </w:rPr>
                       <w:t>(Orellana and Cofiño, Sinfonía delirante)</w:t>
-                    </w:r>
-                    <w:r>
-                      <w:fldChar w:fldCharType="end"/>
-                    </w:r>
-                  </w:sdtContent>
-                </w:sdt>
-              </w:p>
-              <w:p/>
-              <w:p>
-                <w:sdt>
-                  <w:sdtPr>
-                    <w:id w:val="245154339"/>
-                    <w:citation/>
-                  </w:sdtPr>
-                  <w:sdtContent>
-                    <w:r>
-                      <w:fldChar w:fldCharType="begin"/>
-                    </w:r>
-                    <w:r>
-                      <w:rPr>
-                        <w:lang w:val="en-US"/>
-                      </w:rPr>
-                      <w:instrText xml:space="preserve"> CITATION Ber07 \l 1033 </w:instrText>
-                    </w:r>
-                    <w:r>
-                      <w:fldChar w:fldCharType="separate"/>
-                    </w:r>
-                    <w:r>
-                      <w:rPr>
-                        <w:noProof/>
-                        <w:lang w:val="en-US"/>
-                      </w:rPr>
-                      <w:t>(Berganza)</w:t>
-                    </w:r>
-                    <w:r>
-                      <w:fldChar w:fldCharType="end"/>
-                    </w:r>
-                  </w:sdtContent>
-                </w:sdt>
-              </w:p>
-              <w:p/>
-              <w:p>
-                <w:sdt>
-                  <w:sdtPr>
-                    <w:id w:val="-1310702340"/>
-                    <w:citation/>
-                  </w:sdtPr>
-                  <w:sdtContent>
-                    <w:r>
-                      <w:fldChar w:fldCharType="begin"/>
-                    </w:r>
-                    <w:r>
-                      <w:rPr>
-                        <w:lang w:val="en-US"/>
-                      </w:rPr>
-                      <w:instrText xml:space="preserve"> CITATION DeG \l 1033 </w:instrText>
-                    </w:r>
-                    <w:r>
-                      <w:fldChar w:fldCharType="separate"/>
-                    </w:r>
-                    <w:r>
-                      <w:rPr>
-                        <w:noProof/>
-                        <w:lang w:val="en-US"/>
-                      </w:rPr>
-                      <w:t>(De Gandarias)</w:t>
-                    </w:r>
-                    <w:r>
-                      <w:fldChar w:fldCharType="end"/>
-                    </w:r>
-                  </w:sdtContent>
-                </w:sdt>
-              </w:p>
-              <w:p/>
-              <w:p>
-                <w:sdt>
-                  <w:sdtPr>
-                    <w:id w:val="-585759900"/>
-                    <w:citation/>
-                  </w:sdtPr>
-                  <w:sdtContent>
-                    <w:r>
-                      <w:fldChar w:fldCharType="begin"/>
-                    </w:r>
-                    <w:r>
-                      <w:rPr>
-                        <w:lang w:val="en-US"/>
-                      </w:rPr>
-                      <w:instrText xml:space="preserve"> CITATION Leh00 \l 1033 </w:instrText>
-                    </w:r>
-                    <w:r>
-                      <w:fldChar w:fldCharType="separate"/>
-                    </w:r>
-                    <w:r>
-                      <w:rPr>
-                        <w:noProof/>
-                        <w:lang w:val="en-US"/>
-                      </w:rPr>
-                      <w:t>(Lehnhoff)</w:t>
                     </w:r>
                     <w:r>
                       <w:fldChar w:fldCharType="end"/>
@@ -2479,7 +3413,7 @@
 
 <file path=word/comments.xml><?xml version="1.0" encoding="utf-8"?>
 <w:comments xmlns:wpc="http://schemas.microsoft.com/office/word/2010/wordprocessingCanvas" xmlns:mo="http://schemas.microsoft.com/office/mac/office/2008/main" xmlns:mc="http://schemas.openxmlformats.org/markup-compatibility/2006" xmlns:mv="urn:schemas-microsoft-com:mac:vml" xmlns:o="urn:schemas-microsoft-com:office:office" xmlns:r="http://schemas.openxmlformats.org/officeDocument/2006/relationships" xmlns:m="http://schemas.openxmlformats.org/officeDocument/2006/math" xmlns:v="urn:schemas-microsoft-com:vml" xmlns:wp14="http://schemas.microsoft.com/office/word/2010/wordprocessingDrawing" xmlns:wp="http://schemas.openxmlformats.org/drawingml/2006/wordprocessingDrawing" xmlns:w10="urn:schemas-microsoft-com:office:word" xmlns:w="http://schemas.openxmlformats.org/wordprocessingml/2006/main" xmlns:w14="http://schemas.microsoft.com/office/word/2010/wordml" xmlns:wpg="http://schemas.microsoft.com/office/word/2010/wordprocessingGroup" xmlns:wpi="http://schemas.microsoft.com/office/word/2010/wordprocessingInk" xmlns:wne="http://schemas.microsoft.com/office/word/2006/wordml" xmlns:wps="http://schemas.microsoft.com/office/word/2010/wordprocessingShape" mc:Ignorable="w14 wp14">
-  <w:comment w:id="0" w:author="Hayley Evans" w:date="2014-11-09T19:08:00Z" w:initials="HE">
+  <w:comment w:id="0" w:author="Hayley Evans" w:date="2014-11-22T20:50:00Z" w:initials="HE">
     <w:p>
       <w:pPr>
         <w:pStyle w:val="CommentText"/>
@@ -2491,17 +3425,29 @@
         <w:annotationRef/>
       </w:r>
       <w:r>
-        <w:t>Perhaps add a citation (source and/or page number(s)) for Paraskeva</w:t>
+        <w:t xml:space="preserve">Laura: </w:t>
       </w:r>
       <w:r>
-        <w:t>ídis</w:t>
+        <w:t>Do you think</w:t>
       </w:r>
       <w:r>
-        <w:t>’ arguments here.</w:t>
+        <w:t xml:space="preserve"> this </w:t>
+      </w:r>
+      <w:r>
+        <w:t xml:space="preserve">detail about the marimba </w:t>
+      </w:r>
+      <w:r>
+        <w:t>connect</w:t>
+      </w:r>
+      <w:r>
+        <w:t>s</w:t>
+      </w:r>
+      <w:r>
+        <w:t xml:space="preserve"> with the rest of the sentence? Is there any way we can make this clearer? </w:t>
       </w:r>
     </w:p>
   </w:comment>
-  <w:comment w:id="1" w:author="Hayley Evans" w:date="2014-11-09T18:22:00Z" w:initials="HE">
+  <w:comment w:id="1" w:author="Hayley Evans" w:date="2014-11-22T20:50:00Z" w:initials="HE">
     <w:p>
       <w:pPr>
         <w:pStyle w:val="CommentText"/>
@@ -2513,11 +3459,25 @@
         <w:annotationRef/>
       </w:r>
       <w:r>
-        <w:t>The meaning here is unclear – who/what is dependant on the Instituto Di Tella, and how does the institute related to the CLAEM?</w:t>
+        <w:t>A citation</w:t>
+      </w:r>
+      <w:r>
+        <w:t xml:space="preserve"> for </w:t>
+      </w:r>
+      <w:proofErr w:type="spellStart"/>
+      <w:r>
+        <w:t>Paraskeva</w:t>
+      </w:r>
+      <w:r>
+        <w:t>ídis</w:t>
+      </w:r>
+      <w:proofErr w:type="spellEnd"/>
+      <w:r>
+        <w:t>’ argument may be needed here.</w:t>
       </w:r>
     </w:p>
   </w:comment>
-  <w:comment w:id="2" w:author="Hayley Evans" w:date="2014-11-09T18:48:00Z" w:initials="HE">
+  <w:comment w:id="2" w:author="Hayley Evans" w:date="2014-11-22T20:51:00Z" w:initials="HE">
     <w:p>
       <w:pPr>
         <w:pStyle w:val="CommentText"/>
@@ -2529,13 +3489,71 @@
         <w:annotationRef/>
       </w:r>
       <w:r>
-        <w:t>The meaning here is a bit unclear – who/what stands out the foundation of the Grupo de Experimentaci</w:t>
+        <w:t xml:space="preserve">The meaning here is a bit unclear – who/what stands out in the foundation of the </w:t>
+      </w:r>
+      <w:proofErr w:type="spellStart"/>
+      <w:r>
+        <w:t>Grupo</w:t>
+      </w:r>
+      <w:proofErr w:type="spellEnd"/>
+      <w:r>
+        <w:t xml:space="preserve"> de </w:t>
+      </w:r>
+      <w:proofErr w:type="spellStart"/>
+      <w:r>
+        <w:t>Experimentaci</w:t>
       </w:r>
       <w:r>
         <w:t>ó</w:t>
       </w:r>
       <w:r>
-        <w:t>n Musical? How does this relate to the organization of experimental music workshops? Please rewrite this sentence if possible.</w:t>
+        <w:t>n</w:t>
+      </w:r>
+      <w:proofErr w:type="spellEnd"/>
+      <w:r>
+        <w:t xml:space="preserve"> Musical? How does this relate to the organization of experimental music workshops? Does the author mean:</w:t>
+      </w:r>
+      <w:r>
+        <w:br/>
+      </w:r>
+      <w:r>
+        <w:br/>
+        <w:t>‘His activities comb</w:t>
+      </w:r>
+      <w:r>
+        <w:t xml:space="preserve">ined composition with teaching </w:t>
+      </w:r>
+      <w:r>
+        <w:t xml:space="preserve">and divulgation, which formed the foundation of the </w:t>
+      </w:r>
+      <w:proofErr w:type="spellStart"/>
+      <w:r>
+        <w:t>Grupo</w:t>
+      </w:r>
+      <w:proofErr w:type="spellEnd"/>
+      <w:r>
+        <w:t xml:space="preserve"> de </w:t>
+      </w:r>
+      <w:proofErr w:type="spellStart"/>
+      <w:r>
+        <w:t>Experimentación</w:t>
+      </w:r>
+      <w:proofErr w:type="spellEnd"/>
+      <w:r>
+        <w:t xml:space="preserve"> Musical in 1974 and, between 1977 and 1982, the organization of experimental music workshops.’</w:t>
+      </w:r>
+      <w:r>
+        <w:br/>
+      </w:r>
+      <w:r>
+        <w:br/>
+        <w:t>Still not sure what</w:t>
+      </w:r>
+      <w:r>
+        <w:t>, exactly,</w:t>
+      </w:r>
+      <w:r>
+        <w:t xml:space="preserve"> is meant by the verb ‘divulgation’… I pass it over to you.</w:t>
       </w:r>
     </w:p>
   </w:comment>
@@ -2555,7 +3573,7 @@
       </w:r>
     </w:p>
   </w:comment>
-  <w:comment w:id="4" w:author="Hayley Evans" w:date="2014-11-09T18:58:00Z" w:initials="HE">
+  <w:comment w:id="4" w:author="Hayley Evans" w:date="2014-11-22T20:51:00Z" w:initials="HE">
     <w:p>
       <w:pPr>
         <w:pStyle w:val="CommentText"/>
@@ -2567,11 +3585,45 @@
         <w:annotationRef/>
       </w:r>
       <w:r>
-        <w:t>This sentence is a bit lengthy and confusing. I’m unsure what ‘elec’ means in this context. This could probably be broken into two sentences to make the meaning more clear. Please rewrite if possible.</w:t>
+        <w:t>The meaning is a bit ambiguous here… ‘</w:t>
+      </w:r>
+      <w:proofErr w:type="gramStart"/>
+      <w:r>
+        <w:t>went</w:t>
+      </w:r>
+      <w:proofErr w:type="gramEnd"/>
+      <w:r>
+        <w:t xml:space="preserve"> deeper into his </w:t>
+      </w:r>
+      <w:r>
+        <w:rPr>
+          <w:u w:val="single"/>
+        </w:rPr>
+        <w:t>socio-political</w:t>
+      </w:r>
+      <w:r>
+        <w:t xml:space="preserve"> intent’?  …</w:t>
+      </w:r>
+      <w:r>
+        <w:rPr>
+          <w:u w:val="single"/>
+        </w:rPr>
+        <w:t>’</w:t>
+      </w:r>
+      <w:proofErr w:type="gramStart"/>
+      <w:r>
+        <w:rPr>
+          <w:u w:val="single"/>
+        </w:rPr>
+        <w:t>artistic</w:t>
+      </w:r>
+      <w:proofErr w:type="gramEnd"/>
+      <w:r>
+        <w:t xml:space="preserve"> intent’?</w:t>
       </w:r>
     </w:p>
   </w:comment>
-  <w:comment w:id="5" w:author="Hayley Evans" w:date="2014-11-09T19:04:00Z" w:initials="HE">
+  <w:comment w:id="5" w:author="Hayley Evans" w:date="2014-11-22T20:52:00Z" w:initials="HE">
     <w:p>
       <w:pPr>
         <w:pStyle w:val="CommentText"/>
@@ -2583,8 +3635,51 @@
         <w:annotationRef/>
       </w:r>
       <w:r>
-        <w:t>This paragraph is too short. Could you add more information to this point, or attach it to another paragraph that already exists, or perhaps delete it?</w:t>
+        <w:t>This sentence is a bit lengthy and confusing. I’m unsure what ‘elec</w:t>
       </w:r>
+      <w:r>
+        <w:t>.’ means</w:t>
+      </w:r>
+      <w:r>
+        <w:t xml:space="preserve">. This could probably be broken into two sentences to make the meaning more clear. </w:t>
+      </w:r>
+      <w:r>
+        <w:t>This may need a rewrite by the contributor.</w:t>
+      </w:r>
+    </w:p>
+  </w:comment>
+  <w:comment w:id="6" w:author="Hayley Evans" w:date="2014-11-22T20:39:00Z" w:initials="HE">
+    <w:p>
+      <w:pPr>
+        <w:pStyle w:val="CommentText"/>
+      </w:pPr>
+      <w:r>
+        <w:rPr>
+          <w:rStyle w:val="CommentReference"/>
+        </w:rPr>
+        <w:annotationRef/>
+      </w:r>
+      <w:r>
+        <w:t>More detail needs to be added to this paragraph. Or it could feasibly be attached to the paragraph above.</w:t>
+      </w:r>
+    </w:p>
+  </w:comment>
+  <w:comment w:id="7" w:author="Hayley Evans" w:date="2014-11-22T20:39:00Z" w:initials="HE">
+    <w:p>
+      <w:pPr>
+        <w:pStyle w:val="CommentText"/>
+      </w:pPr>
+      <w:r>
+        <w:rPr>
+          <w:rStyle w:val="CommentReference"/>
+        </w:rPr>
+        <w:annotationRef/>
+      </w:r>
+      <w:r>
+        <w:t>This paragraph is too short. More information needs to be added to this point.</w:t>
+      </w:r>
+      <w:bookmarkStart w:id="8" w:name="_GoBack"/>
+      <w:bookmarkEnd w:id="8"/>
     </w:p>
   </w:comment>
 </w:comments>
@@ -2659,12 +3754,21 @@
       </w:rPr>
       <w:t xml:space="preserve"> – </w:t>
     </w:r>
+    <w:proofErr w:type="spellStart"/>
     <w:r>
       <w:rPr>
         <w:i/>
         <w:color w:val="7F7F7F" w:themeColor="text1" w:themeTint="80"/>
       </w:rPr>
-      <w:t>Encyclopedia of Modernism</w:t>
+      <w:t>Encyclopedia</w:t>
+    </w:r>
+    <w:proofErr w:type="spellEnd"/>
+    <w:r>
+      <w:rPr>
+        <w:i/>
+        <w:color w:val="7F7F7F" w:themeColor="text1" w:themeTint="80"/>
+      </w:rPr>
+      <w:t xml:space="preserve"> of Modernism</w:t>
     </w:r>
   </w:p>
   <w:p>
@@ -3306,6 +4410,7 @@
   <w:style w:type="character" w:default="1" w:styleId="DefaultParagraphFont">
     <w:name w:val="Default Paragraph Font"/>
     <w:uiPriority w:val="1"/>
+    <w:semiHidden/>
     <w:unhideWhenUsed/>
   </w:style>
   <w:style w:type="table" w:default="1" w:styleId="TableNormal">
@@ -3930,6 +5035,7 @@
   <w:style w:type="character" w:default="1" w:styleId="DefaultParagraphFont">
     <w:name w:val="Default Paragraph Font"/>
     <w:uiPriority w:val="1"/>
+    <w:semiHidden/>
     <w:unhideWhenUsed/>
   </w:style>
   <w:style w:type="table" w:default="1" w:styleId="TableNormal">
@@ -4723,6 +5829,10 @@
     <w:compatSetting w:name="enableOpenTypeFeatures" w:uri="http://schemas.microsoft.com/office/word" w:val="1"/>
     <w:compatSetting w:name="doNotFlipMirrorIndents" w:uri="http://schemas.microsoft.com/office/word" w:val="1"/>
   </w:compat>
+  <w:rsids>
+    <w:rsidRoot w:val="0093468F"/>
+    <w:rsid w:val="0093468F"/>
+  </w:rsids>
   <m:mathPr>
     <m:mathFont m:val="Cambria Math"/>
     <m:brkBin m:val="before"/>
@@ -5463,7 +6573,7 @@
   <a:extraClrSchemeLst/>
   <a:extLst>
     <a:ext uri="{05A4C25C-085E-4340-85A3-A5531E510DB2}">
-      <thm15:themeFamily xmlns:thm15="http://schemas.microsoft.com/office/thememl/2012/main" xmlns="" name="Office Theme" id="{62F939B6-93AF-4DB8-9C6B-D6C7DFDC589F}" vid="{4A3C46E8-61CC-4603-A589-7422A47A8E4A}"/>
+      <thm15:themeFamily xmlns="" xmlns:thm15="http://schemas.microsoft.com/office/thememl/2012/main" name="Office Theme" id="{62F939B6-93AF-4DB8-9C6B-D6C7DFDC589F}" vid="{4A3C46E8-61CC-4603-A589-7422A47A8E4A}"/>
     </a:ext>
   </a:extLst>
 </a:theme>
@@ -5489,7 +6599,7 @@
     </b:Author>
     <b:City>Guatemala</b:City>
     <b:Publisher>Editorial José Pineda Ibarra</b:Publisher>
-    <b:RefOrder>1</b:RefOrder>
+    <b:RefOrder>7</b:RefOrder>
   </b:Source>
   <b:Source>
     <b:Tag>Elv07</b:Tag>
@@ -5509,7 +6619,7 @@
         </b:NameList>
       </b:Author>
     </b:Author>
-    <b:RefOrder>2</b:RefOrder>
+    <b:RefOrder>5</b:RefOrder>
   </b:Source>
   <b:Source>
     <b:Tag>Hac95</b:Tag>
@@ -5531,7 +6641,7 @@
         </b:NameList>
       </b:Author>
     </b:Author>
-    <b:RefOrder>3</b:RefOrder>
+    <b:RefOrder>6</b:RefOrder>
   </b:Source>
   <b:Source>
     <b:Tag>Amo01</b:Tag>
@@ -5581,7 +6691,7 @@
     <b:Publisher>Museo Nacional de Arte Moderno</b:Publisher>
     <b:City>Guatemala</b:City>
     <b:Year>1998</b:Year>
-    <b:RefOrder>5</b:RefOrder>
+    <b:RefOrder>8</b:RefOrder>
   </b:Source>
   <b:Source>
     <b:Tag>Ber07</b:Tag>
@@ -5601,7 +6711,7 @@
     <b:City>Ciudad de Guatemala</b:City>
     <b:Publisher>Colección Pensamiento editorial Cultural de España</b:Publisher>
     <b:Year>2007</b:Year>
-    <b:RefOrder>6</b:RefOrder>
+    <b:RefOrder>1</b:RefOrder>
   </b:Source>
   <b:Source>
     <b:Tag>DeG</b:Tag>
@@ -5620,7 +6730,7 @@
     <b:Title>La música electroacústica en Guatemala,</b:Title>
     <b:InternetSiteTitle>Latinoamérica Música</b:InternetSiteTitle>
     <b:URL>http://www.latinoamerica-musica.net/pdf/sitio-gandarias-elac3,final.pdf </b:URL>
-    <b:RefOrder>7</b:RefOrder>
+    <b:RefOrder>2</b:RefOrder>
   </b:Source>
   <b:Source>
     <b:Tag>Leh00</b:Tag>
@@ -5650,7 +6760,7 @@
     <b:BookTitle>Diccionario de la Música Española e Hispanoamericana</b:BookTitle>
     <b:City>Madrid</b:City>
     <b:Publisher>Sociedad General de Autores y Editores</b:Publisher>
-    <b:RefOrder>8</b:RefOrder>
+    <b:RefOrder>3</b:RefOrder>
   </b:Source>
   <b:Source>
     <b:Tag>Par</b:Tag>
@@ -5734,7 +6844,7 @@
 </file>
 
 <file path=customXml/itemProps1.xml><?xml version="1.0" encoding="utf-8"?>
-<ds:datastoreItem xmlns:ds="http://schemas.openxmlformats.org/officeDocument/2006/customXml" ds:itemID="{2F5A29BB-B2F7-2145-83B4-A4C99ADD5A09}">
+<ds:datastoreItem xmlns:ds="http://schemas.openxmlformats.org/officeDocument/2006/customXml" ds:itemID="{035EB4B9-0FB2-2A4A-B33D-E0CA5721B359}">
   <ds:schemaRefs>
     <ds:schemaRef ds:uri="http://schemas.openxmlformats.org/officeDocument/2006/bibliography"/>
   </ds:schemaRefs>

</xml_diff>